<commit_message>
slight edit, need to go to minitab
</commit_message>
<xml_diff>
--- a/esselt21/tennis_module/module_213/tennis_handout213_key.docx
+++ b/esselt21/tennis_module/module_213/tennis_handout213_key.docx
@@ -1010,7 +1010,23 @@
           <w:szCs w:val="20"/>
         </w:rPr>
         <w:lastRenderedPageBreak/>
-        <w:t>Notice, the number of matches increasing typically means that a player is getting deeper into a tournament, as well as their comfortability on the surface increases. This makes it important to use an interaction term between matches and surface. Below is this model, interpret the interaction coefficients assuming a player has played 10 matches.</w:t>
+        <w:t xml:space="preserve">Notice, the number of matches increasing typically means that a player is getting deeper into a tournament, as well as their comfortability on the surface increases. This makes it important to use an interaction term between matches and surface. Below is this model, interpret the </w:t>
+      </w:r>
+      <w:r>
+        <w:rPr>
+          <w:rFonts w:asciiTheme="minorHAnsi" w:hAnsiTheme="minorHAnsi" w:cstheme="minorHAnsi"/>
+          <w:sz w:val="20"/>
+          <w:szCs w:val="20"/>
+        </w:rPr>
+        <w:t xml:space="preserve">hard surface </w:t>
+      </w:r>
+      <w:r>
+        <w:rPr>
+          <w:rFonts w:asciiTheme="minorHAnsi" w:hAnsiTheme="minorHAnsi" w:cstheme="minorHAnsi"/>
+          <w:sz w:val="20"/>
+          <w:szCs w:val="20"/>
+        </w:rPr>
+        <w:t>interaction coefficient assuming a player has played 10 matches.</w:t>
       </w:r>
     </w:p>
     <w:p>

</xml_diff>

<commit_message>
finished worksheet, need to get on minitab to get one more picture that i forgot about
</commit_message>
<xml_diff>
--- a/esselt21/tennis_module/module_213/tennis_handout213_key.docx
+++ b/esselt21/tennis_module/module_213/tennis_handout213_key.docx
@@ -1043,7 +1043,7 @@
           <w:shd w:val="clear" w:color="auto" w:fill="FFFFFF"/>
         </w:rPr>
         <w:drawing>
-          <wp:anchor distT="0" distB="0" distL="114300" distR="114300" simplePos="0" relativeHeight="251660288" behindDoc="1" locked="0" layoutInCell="1" allowOverlap="1" wp14:anchorId="2EE8B1B9" wp14:editId="2058F09E">
+          <wp:anchor distT="0" distB="0" distL="114300" distR="114300" simplePos="0" relativeHeight="251660288" behindDoc="1" locked="0" layoutInCell="1" allowOverlap="1" wp14:anchorId="2EE8B1B9" wp14:editId="249C1DB5">
             <wp:simplePos x="0" y="0"/>
             <wp:positionH relativeFrom="column">
               <wp:posOffset>2362835</wp:posOffset>
@@ -1116,7 +1116,7 @@
           <w:shd w:val="clear" w:color="auto" w:fill="FFFFFF"/>
         </w:rPr>
         <w:drawing>
-          <wp:inline distT="0" distB="0" distL="0" distR="0" wp14:anchorId="5D0E3139" wp14:editId="1A1E8820">
+          <wp:inline distT="0" distB="0" distL="0" distR="0" wp14:anchorId="5D0E3139" wp14:editId="48273EAC">
             <wp:extent cx="1900767" cy="1257300"/>
             <wp:effectExtent l="0" t="0" r="4445" b="0"/>
             <wp:docPr id="957246712" name="Picture 1" descr="A screenshot of a computer&#10;&#10;Description automatically generated"/>
@@ -1299,7 +1299,23 @@
           <w:sz w:val="20"/>
           <w:szCs w:val="20"/>
         </w:rPr>
-        <w:t xml:space="preserve"> grass and clay </w:t>
+        <w:t xml:space="preserve"> grass and </w:t>
+      </w:r>
+      <w:r>
+        <w:rPr>
+          <w:rFonts w:asciiTheme="minorHAnsi" w:hAnsiTheme="minorHAnsi" w:cstheme="minorHAnsi"/>
+          <w:sz w:val="20"/>
+          <w:szCs w:val="20"/>
+        </w:rPr>
+        <w:t>hard</w:t>
+      </w:r>
+      <w:r>
+        <w:rPr>
+          <w:rFonts w:asciiTheme="minorHAnsi" w:hAnsiTheme="minorHAnsi" w:cstheme="minorHAnsi"/>
+          <w:sz w:val="20"/>
+          <w:szCs w:val="20"/>
+        </w:rPr>
+        <w:t xml:space="preserve"> </w:t>
       </w:r>
       <w:r>
         <w:rPr>
@@ -1454,77 +1470,207 @@
     </w:p>
     <w:p>
       <w:pPr>
-        <w:rPr>
-          <w:rStyle w:val="Heading1Char"/>
+        <w:pStyle w:val="ListParagraph"/>
+        <w:rPr>
+          <w:rFonts w:asciiTheme="minorHAnsi" w:eastAsia="Times New Roman" w:hAnsiTheme="minorHAnsi" w:cs="system-ui"/>
+          <w:color w:val="FF0000"/>
+          <w:sz w:val="20"/>
+          <w:szCs w:val="20"/>
+        </w:rPr>
+      </w:pPr>
+      <w:r>
+        <w:rPr>
+          <w:rFonts w:asciiTheme="minorHAnsi" w:eastAsia="Times New Roman" w:hAnsiTheme="minorHAnsi" w:cs="system-ui"/>
+          <w:color w:val="FF0000"/>
+          <w:sz w:val="20"/>
+          <w:szCs w:val="20"/>
+        </w:rPr>
+        <w:t>Grass: Compared to playing on Clay courts, we would expect the win percentage for playing on grass courts to be 0.</w:t>
+      </w:r>
+      <w:r>
+        <w:rPr>
+          <w:rFonts w:asciiTheme="minorHAnsi" w:eastAsia="Times New Roman" w:hAnsiTheme="minorHAnsi" w:cs="system-ui"/>
+          <w:color w:val="FF0000"/>
+          <w:sz w:val="20"/>
+          <w:szCs w:val="20"/>
+        </w:rPr>
+        <w:t>1421 percent</w:t>
+      </w:r>
+      <w:r>
+        <w:rPr>
+          <w:rFonts w:asciiTheme="minorHAnsi" w:eastAsia="Times New Roman" w:hAnsiTheme="minorHAnsi" w:cs="system-ui"/>
+          <w:color w:val="FF0000"/>
+          <w:sz w:val="20"/>
+          <w:szCs w:val="20"/>
+        </w:rPr>
+        <w:t xml:space="preserve"> higher, on average, holding all else constant.</w:t>
+      </w:r>
+    </w:p>
+    <w:p>
+      <w:pPr>
+        <w:pStyle w:val="ListParagraph"/>
+        <w:rPr>
+          <w:rFonts w:asciiTheme="minorHAnsi" w:eastAsia="Times New Roman" w:hAnsiTheme="minorHAnsi" w:cs="system-ui"/>
+          <w:color w:val="FF0000"/>
+          <w:sz w:val="20"/>
+          <w:szCs w:val="20"/>
+        </w:rPr>
+      </w:pPr>
+      <w:r>
+        <w:rPr>
+          <w:rFonts w:asciiTheme="minorHAnsi" w:eastAsia="Times New Roman" w:hAnsiTheme="minorHAnsi" w:cs="system-ui"/>
+          <w:color w:val="FF0000"/>
+          <w:sz w:val="20"/>
+          <w:szCs w:val="20"/>
+        </w:rPr>
+        <w:t xml:space="preserve">Hard: </w:t>
+      </w:r>
+      <w:r>
+        <w:rPr>
+          <w:rFonts w:asciiTheme="minorHAnsi" w:eastAsia="Times New Roman" w:hAnsiTheme="minorHAnsi" w:cs="system-ui"/>
+          <w:color w:val="FF0000"/>
+          <w:sz w:val="20"/>
+          <w:szCs w:val="20"/>
+        </w:rPr>
+        <w:t>Compared to playing on Clay courts, we would expect the win percentage for playing on grass courts to be 0.</w:t>
+      </w:r>
+      <w:r>
+        <w:rPr>
+          <w:rFonts w:asciiTheme="minorHAnsi" w:eastAsia="Times New Roman" w:hAnsiTheme="minorHAnsi" w:cs="system-ui"/>
+          <w:color w:val="FF0000"/>
+          <w:sz w:val="20"/>
+          <w:szCs w:val="20"/>
+        </w:rPr>
+        <w:t>1</w:t>
+      </w:r>
+      <w:r>
+        <w:rPr>
+          <w:rFonts w:asciiTheme="minorHAnsi" w:eastAsia="Times New Roman" w:hAnsiTheme="minorHAnsi" w:cs="system-ui"/>
+          <w:color w:val="FF0000"/>
+          <w:sz w:val="20"/>
+          <w:szCs w:val="20"/>
+        </w:rPr>
+        <w:t>050</w:t>
+      </w:r>
+      <w:r>
+        <w:rPr>
+          <w:rFonts w:asciiTheme="minorHAnsi" w:eastAsia="Times New Roman" w:hAnsiTheme="minorHAnsi" w:cs="system-ui"/>
+          <w:color w:val="FF0000"/>
+          <w:sz w:val="20"/>
+          <w:szCs w:val="20"/>
+        </w:rPr>
+        <w:t xml:space="preserve"> percent</w:t>
+      </w:r>
+      <w:r>
+        <w:rPr>
+          <w:rFonts w:asciiTheme="minorHAnsi" w:eastAsia="Times New Roman" w:hAnsiTheme="minorHAnsi" w:cs="system-ui"/>
+          <w:color w:val="FF0000"/>
+          <w:sz w:val="20"/>
+          <w:szCs w:val="20"/>
+        </w:rPr>
+        <w:t xml:space="preserve"> </w:t>
+      </w:r>
+      <w:r>
+        <w:rPr>
+          <w:rFonts w:asciiTheme="minorHAnsi" w:eastAsia="Times New Roman" w:hAnsiTheme="minorHAnsi" w:cs="system-ui"/>
+          <w:color w:val="FF0000"/>
+          <w:sz w:val="20"/>
+          <w:szCs w:val="20"/>
+        </w:rPr>
+        <w:t>lower</w:t>
+      </w:r>
+      <w:r>
+        <w:rPr>
+          <w:rFonts w:asciiTheme="minorHAnsi" w:eastAsia="Times New Roman" w:hAnsiTheme="minorHAnsi" w:cs="system-ui"/>
+          <w:color w:val="FF0000"/>
+          <w:sz w:val="20"/>
+          <w:szCs w:val="20"/>
+        </w:rPr>
+        <w:t>, on average, holding all else constant.</w:t>
+      </w:r>
+    </w:p>
+    <w:p>
+      <w:pPr>
+        <w:pStyle w:val="ListParagraph"/>
+        <w:rPr>
+          <w:rFonts w:asciiTheme="minorHAnsi" w:eastAsia="Times New Roman" w:hAnsiTheme="minorHAnsi" w:cs="system-ui"/>
+          <w:color w:val="FF0000"/>
+          <w:sz w:val="20"/>
+          <w:szCs w:val="20"/>
+        </w:rPr>
+      </w:pPr>
+      <w:r>
+        <w:rPr>
+          <w:rFonts w:asciiTheme="minorHAnsi" w:eastAsia="Times New Roman" w:hAnsiTheme="minorHAnsi" w:cs="system-ui"/>
+          <w:color w:val="FF0000"/>
+          <w:sz w:val="20"/>
+          <w:szCs w:val="20"/>
+        </w:rPr>
+        <w:t xml:space="preserve">R-sq(adj): </w:t>
+      </w:r>
+      <w:r>
+        <w:rPr>
+          <w:rFonts w:asciiTheme="minorHAnsi" w:eastAsia="Times New Roman" w:hAnsiTheme="minorHAnsi" w:cs="system-ui"/>
+          <w:color w:val="FF0000"/>
+          <w:sz w:val="20"/>
+          <w:szCs w:val="20"/>
+        </w:rPr>
+        <w:t xml:space="preserve">About </w:t>
+      </w:r>
+      <w:r>
+        <w:rPr>
+          <w:rFonts w:asciiTheme="minorHAnsi" w:eastAsia="Times New Roman" w:hAnsiTheme="minorHAnsi" w:cs="system-ui"/>
+          <w:color w:val="FF0000"/>
+          <w:sz w:val="20"/>
+          <w:szCs w:val="20"/>
+        </w:rPr>
+        <w:t>68.62</w:t>
+      </w:r>
+      <w:r>
+        <w:rPr>
+          <w:rFonts w:asciiTheme="minorHAnsi" w:eastAsia="Times New Roman" w:hAnsiTheme="minorHAnsi" w:cs="system-ui"/>
+          <w:color w:val="FF0000"/>
+          <w:sz w:val="20"/>
+          <w:szCs w:val="20"/>
+        </w:rPr>
+        <w:t>% of the variability of win percentage is explained by the multiple linear regression model.</w:t>
+      </w:r>
+      <w:r>
+        <w:rPr>
+          <w:rFonts w:asciiTheme="minorHAnsi" w:eastAsia="Times New Roman" w:hAnsiTheme="minorHAnsi" w:cs="system-ui"/>
+          <w:color w:val="FF0000"/>
+          <w:sz w:val="20"/>
+          <w:szCs w:val="20"/>
+        </w:rPr>
+        <w:t xml:space="preserve"> This </w:t>
+      </w:r>
+      <w:r>
+        <w:rPr>
+          <w:rFonts w:asciiTheme="minorHAnsi" w:eastAsia="Times New Roman" w:hAnsiTheme="minorHAnsi" w:cs="system-ui"/>
+          <w:color w:val="FF0000"/>
+          <w:sz w:val="20"/>
+          <w:szCs w:val="20"/>
+        </w:rPr>
+        <w:t>is a decent value but could still be improved upon.</w:t>
+      </w:r>
+      <w:r>
+        <w:rPr>
           <w:rFonts w:ascii="Segoe UI" w:hAnsi="Segoe UI" w:cs="Segoe UI"/>
           <w:color w:val="000000"/>
           <w:sz w:val="18"/>
           <w:szCs w:val="18"/>
           <w:shd w:val="clear" w:color="auto" w:fill="FFFFFF"/>
         </w:rPr>
-      </w:pPr>
-      <w:r>
-        <w:rPr>
-          <w:rStyle w:val="Heading1Char"/>
+        <w:br/>
+      </w:r>
+      <w:r>
+        <w:rPr>
           <w:rFonts w:ascii="Segoe UI" w:hAnsi="Segoe UI" w:cs="Segoe UI"/>
           <w:color w:val="000000"/>
           <w:sz w:val="18"/>
           <w:szCs w:val="18"/>
           <w:shd w:val="clear" w:color="auto" w:fill="FFFFFF"/>
         </w:rPr>
-        <w:t xml:space="preserve"> </w:t>
-      </w:r>
-    </w:p>
-    <w:p>
-      <w:pPr>
-        <w:rPr>
-          <w:rStyle w:val="Heading1Char"/>
-          <w:rFonts w:ascii="Segoe UI" w:hAnsi="Segoe UI" w:cs="Segoe UI"/>
-          <w:color w:val="000000"/>
-          <w:sz w:val="18"/>
-          <w:szCs w:val="18"/>
-          <w:shd w:val="clear" w:color="auto" w:fill="FFFFFF"/>
-        </w:rPr>
-      </w:pPr>
-    </w:p>
-    <w:p>
-      <w:pPr>
-        <w:rPr>
-          <w:rStyle w:val="Heading1Char"/>
-          <w:rFonts w:ascii="Segoe UI" w:hAnsi="Segoe UI" w:cs="Segoe UI"/>
-          <w:color w:val="000000"/>
-          <w:sz w:val="18"/>
-          <w:szCs w:val="18"/>
-          <w:shd w:val="clear" w:color="auto" w:fill="FFFFFF"/>
-        </w:rPr>
-      </w:pPr>
-    </w:p>
-    <w:p>
-      <w:pPr>
-        <w:rPr>
-          <w:rFonts w:asciiTheme="minorHAnsi" w:hAnsiTheme="minorHAnsi" w:cstheme="minorHAnsi"/>
-          <w:sz w:val="20"/>
-          <w:szCs w:val="20"/>
-        </w:rPr>
-      </w:pPr>
-      <w:r>
-        <w:rPr>
-          <w:rFonts w:ascii="Segoe UI" w:hAnsi="Segoe UI" w:cs="Segoe UI"/>
-          <w:color w:val="000000"/>
-          <w:sz w:val="18"/>
-          <w:szCs w:val="18"/>
-          <w:shd w:val="clear" w:color="auto" w:fill="FFFFFF"/>
-        </w:rPr>
-        <w:br/>
-      </w:r>
-      <w:r>
-        <w:rPr>
-          <w:rFonts w:ascii="Segoe UI" w:hAnsi="Segoe UI" w:cs="Segoe UI"/>
-          <w:color w:val="000000"/>
-          <w:sz w:val="18"/>
-          <w:szCs w:val="18"/>
-          <w:shd w:val="clear" w:color="auto" w:fill="FFFFFF"/>
-        </w:rPr>
         <w:br/>
       </w:r>
     </w:p>
@@ -1536,7 +1682,9 @@
           <w:numId w:val="3"/>
         </w:numPr>
         <w:rPr>
-          <w:rFonts w:asciiTheme="minorHAnsi" w:hAnsiTheme="minorHAnsi" w:cstheme="minorHAnsi"/>
+          <w:rStyle w:val="Heading1Char"/>
+          <w:rFonts w:asciiTheme="minorHAnsi" w:eastAsiaTheme="minorHAnsi" w:hAnsiTheme="minorHAnsi" w:cstheme="minorHAnsi"/>
+          <w:color w:val="auto"/>
           <w:sz w:val="20"/>
           <w:szCs w:val="20"/>
         </w:rPr>
@@ -1550,7 +1698,7 @@
           <w:szCs w:val="20"/>
         </w:rPr>
         <w:drawing>
-          <wp:anchor distT="0" distB="0" distL="114300" distR="114300" simplePos="0" relativeHeight="251659264" behindDoc="1" locked="0" layoutInCell="1" allowOverlap="1" wp14:anchorId="2599B00D" wp14:editId="29D4517F">
+          <wp:anchor distT="0" distB="0" distL="114300" distR="114300" simplePos="0" relativeHeight="251659264" behindDoc="1" locked="0" layoutInCell="1" allowOverlap="1" wp14:anchorId="2599B00D" wp14:editId="4E87BB3F">
             <wp:simplePos x="0" y="0"/>
             <wp:positionH relativeFrom="column">
               <wp:posOffset>3267075</wp:posOffset>
@@ -1631,6 +1779,14 @@
       </w:r>
       <w:r>
         <w:rPr>
+          <w:rFonts w:asciiTheme="minorHAnsi" w:hAnsiTheme="minorHAnsi" w:cstheme="minorHAnsi"/>
+          <w:sz w:val="20"/>
+          <w:szCs w:val="20"/>
+        </w:rPr>
+        <w:t xml:space="preserve"> Comment on the R-sq(adj) value.</w:t>
+      </w:r>
+      <w:r>
+        <w:rPr>
           <w:rFonts w:ascii="Segoe UI" w:hAnsi="Segoe UI" w:cs="Segoe UI"/>
           <w:color w:val="000000"/>
           <w:sz w:val="18"/>
@@ -1660,7 +1816,7 @@
           <w:shd w:val="clear" w:color="auto" w:fill="FFFFFF"/>
         </w:rPr>
         <w:drawing>
-          <wp:inline distT="0" distB="0" distL="0" distR="0" wp14:anchorId="7BD02D6C" wp14:editId="2B503791">
+          <wp:inline distT="0" distB="0" distL="0" distR="0" wp14:anchorId="7BD02D6C" wp14:editId="374433E5">
             <wp:extent cx="2871877" cy="2679192"/>
             <wp:effectExtent l="0" t="0" r="0" b="635"/>
             <wp:docPr id="176841729" name="Picture 8" descr="A table of numbers and symbols&#10;&#10;Description automatically generated with medium confidence"/>
@@ -1719,7 +1875,66 @@
         </w:rPr>
         <w:t xml:space="preserve"> </w:t>
       </w:r>
-      <w:r>
+    </w:p>
+    <w:p>
+      <w:pPr>
+        <w:pStyle w:val="ListParagraph"/>
+        <w:rPr>
+          <w:rFonts w:asciiTheme="minorHAnsi" w:eastAsia="Times New Roman" w:hAnsiTheme="minorHAnsi" w:cs="system-ui"/>
+          <w:color w:val="FF0000"/>
+          <w:sz w:val="20"/>
+          <w:szCs w:val="20"/>
+        </w:rPr>
+      </w:pPr>
+      <w:r>
+        <w:rPr>
+          <w:rFonts w:asciiTheme="minorHAnsi" w:eastAsia="Times New Roman" w:hAnsiTheme="minorHAnsi" w:cs="system-ui"/>
+          <w:color w:val="FF0000"/>
+          <w:sz w:val="20"/>
+          <w:szCs w:val="20"/>
+        </w:rPr>
+        <w:t>Hard: Compared to playing on clay courts, we would expect the win percentage for a player having played 10 games on hard courts to be 0.</w:t>
+      </w:r>
+      <w:r>
+        <w:rPr>
+          <w:rFonts w:asciiTheme="minorHAnsi" w:eastAsia="Times New Roman" w:hAnsiTheme="minorHAnsi" w:cs="system-ui"/>
+          <w:color w:val="FF0000"/>
+          <w:sz w:val="20"/>
+          <w:szCs w:val="20"/>
+        </w:rPr>
+        <w:t>0</w:t>
+      </w:r>
+      <w:r>
+        <w:rPr>
+          <w:rFonts w:asciiTheme="minorHAnsi" w:eastAsia="Times New Roman" w:hAnsiTheme="minorHAnsi" w:cs="system-ui"/>
+          <w:color w:val="FF0000"/>
+          <w:sz w:val="20"/>
+          <w:szCs w:val="20"/>
+        </w:rPr>
+        <w:t>71</w:t>
+      </w:r>
+      <w:r>
+        <w:rPr>
+          <w:rFonts w:asciiTheme="minorHAnsi" w:eastAsia="Times New Roman" w:hAnsiTheme="minorHAnsi" w:cs="system-ui"/>
+          <w:color w:val="FF0000"/>
+          <w:sz w:val="20"/>
+          <w:szCs w:val="20"/>
+        </w:rPr>
+        <w:t>9</w:t>
+      </w:r>
+      <w:r>
+        <w:rPr>
+          <w:rFonts w:asciiTheme="minorHAnsi" w:eastAsia="Times New Roman" w:hAnsiTheme="minorHAnsi" w:cs="system-ui"/>
+          <w:color w:val="FF0000"/>
+          <w:sz w:val="20"/>
+          <w:szCs w:val="20"/>
+        </w:rPr>
+        <w:t xml:space="preserve"> lower, on average, holding all else constant.</w:t>
+      </w:r>
+    </w:p>
+    <w:p>
+      <w:pPr>
+        <w:pStyle w:val="ListParagraph"/>
         <w:rPr>
           <w:rFonts w:ascii="Segoe UI" w:hAnsi="Segoe UI" w:cs="Segoe UI"/>
           <w:color w:val="000000"/>
@@ -1727,7 +1942,15 @@
           <w:szCs w:val="18"/>
           <w:shd w:val="clear" w:color="auto" w:fill="FFFFFF"/>
         </w:rPr>
-        <w:br/>
+      </w:pPr>
+      <w:r>
+        <w:rPr>
+          <w:rFonts w:asciiTheme="minorHAnsi" w:eastAsia="Times New Roman" w:hAnsiTheme="minorHAnsi" w:cs="system-ui"/>
+          <w:color w:val="FF0000"/>
+          <w:sz w:val="20"/>
+          <w:szCs w:val="20"/>
+        </w:rPr>
+        <w:t>R-sq(adj): About 75.71% of the variability of win percentage is explained by the multiple linear regression model. This is a pretty good value, and the best one we have seen so far.</w:t>
       </w:r>
       <w:r>
         <w:rPr>
@@ -1779,73 +2002,13 @@
         </w:rPr>
         <w:br/>
       </w:r>
-      <w:r>
-        <w:rPr>
-          <w:rFonts w:ascii="Segoe UI" w:hAnsi="Segoe UI" w:cs="Segoe UI"/>
-          <w:color w:val="000000"/>
-          <w:sz w:val="18"/>
-          <w:szCs w:val="18"/>
-          <w:shd w:val="clear" w:color="auto" w:fill="FFFFFF"/>
-        </w:rPr>
-        <w:br/>
-      </w:r>
-      <w:r>
-        <w:rPr>
-          <w:rFonts w:ascii="Segoe UI" w:hAnsi="Segoe UI" w:cs="Segoe UI"/>
-          <w:color w:val="000000"/>
-          <w:sz w:val="18"/>
-          <w:szCs w:val="18"/>
-          <w:shd w:val="clear" w:color="auto" w:fill="FFFFFF"/>
-        </w:rPr>
-        <w:lastRenderedPageBreak/>
-        <w:br/>
-      </w:r>
-      <w:r>
-        <w:rPr>
-          <w:rFonts w:ascii="Segoe UI" w:hAnsi="Segoe UI" w:cs="Segoe UI"/>
-          <w:color w:val="000000"/>
-          <w:sz w:val="18"/>
-          <w:szCs w:val="18"/>
-          <w:shd w:val="clear" w:color="auto" w:fill="FFFFFF"/>
-        </w:rPr>
-        <w:br/>
-      </w:r>
-      <w:r>
-        <w:rPr>
-          <w:rFonts w:ascii="Segoe UI" w:hAnsi="Segoe UI" w:cs="Segoe UI"/>
-          <w:color w:val="000000"/>
-          <w:sz w:val="18"/>
-          <w:szCs w:val="18"/>
-          <w:shd w:val="clear" w:color="auto" w:fill="FFFFFF"/>
-        </w:rPr>
-        <w:br/>
-      </w:r>
-      <w:r>
-        <w:rPr>
-          <w:rFonts w:ascii="Segoe UI" w:hAnsi="Segoe UI" w:cs="Segoe UI"/>
-          <w:color w:val="000000"/>
-          <w:sz w:val="18"/>
-          <w:szCs w:val="18"/>
-          <w:shd w:val="clear" w:color="auto" w:fill="FFFFFF"/>
-        </w:rPr>
-        <w:br/>
-      </w:r>
-      <w:r>
-        <w:rPr>
-          <w:rFonts w:ascii="Segoe UI" w:hAnsi="Segoe UI" w:cs="Segoe UI"/>
-          <w:color w:val="000000"/>
-          <w:sz w:val="18"/>
-          <w:szCs w:val="18"/>
-          <w:shd w:val="clear" w:color="auto" w:fill="FFFFFF"/>
-        </w:rPr>
-        <w:br/>
-      </w:r>
     </w:p>
     <w:p>
       <w:pPr>
         <w:pStyle w:val="ListParagraph"/>
         <w:rPr>
-          <w:rFonts w:asciiTheme="minorHAnsi" w:hAnsiTheme="minorHAnsi" w:cstheme="minorHAnsi"/>
+          <w:rFonts w:asciiTheme="minorHAnsi" w:eastAsia="Times New Roman" w:hAnsiTheme="minorHAnsi" w:cs="system-ui"/>
+          <w:color w:val="FF0000"/>
           <w:sz w:val="20"/>
           <w:szCs w:val="20"/>
         </w:rPr>
@@ -1877,6 +2040,7 @@
           <w:sz w:val="20"/>
           <w:szCs w:val="20"/>
         </w:rPr>
+        <w:lastRenderedPageBreak/>
         <w:t>Does this model seem to meet the necessary assumptions to be valid to use?</w:t>
       </w:r>
     </w:p>
@@ -2022,96 +2186,6 @@
     </w:p>
     <w:p>
       <w:pPr>
-        <w:autoSpaceDE w:val="0"/>
-        <w:autoSpaceDN w:val="0"/>
-        <w:adjustRightInd w:val="0"/>
-        <w:spacing w:before="360" w:beforeAutospacing="0" w:after="180" w:afterAutospacing="0"/>
-        <w:ind w:right="1080"/>
-        <w:rPr>
-          <w:rFonts w:asciiTheme="minorHAnsi" w:eastAsia="Times New Roman" w:hAnsiTheme="minorHAnsi" w:cs="system-ui"/>
-          <w:color w:val="FF0000"/>
-          <w:sz w:val="20"/>
-          <w:szCs w:val="20"/>
-        </w:rPr>
-      </w:pPr>
-    </w:p>
-    <w:p>
-      <w:pPr>
-        <w:autoSpaceDE w:val="0"/>
-        <w:autoSpaceDN w:val="0"/>
-        <w:adjustRightInd w:val="0"/>
-        <w:spacing w:before="360" w:beforeAutospacing="0" w:after="180" w:afterAutospacing="0"/>
-        <w:ind w:right="1080"/>
-        <w:rPr>
-          <w:rFonts w:asciiTheme="minorHAnsi" w:eastAsia="Times New Roman" w:hAnsiTheme="minorHAnsi" w:cs="system-ui"/>
-          <w:color w:val="FF0000"/>
-          <w:sz w:val="20"/>
-          <w:szCs w:val="20"/>
-        </w:rPr>
-      </w:pPr>
-    </w:p>
-    <w:p>
-      <w:pPr>
-        <w:autoSpaceDE w:val="0"/>
-        <w:autoSpaceDN w:val="0"/>
-        <w:adjustRightInd w:val="0"/>
-        <w:spacing w:before="360" w:beforeAutospacing="0" w:after="180" w:afterAutospacing="0"/>
-        <w:ind w:right="1080"/>
-        <w:rPr>
-          <w:rFonts w:asciiTheme="minorHAnsi" w:eastAsia="Times New Roman" w:hAnsiTheme="minorHAnsi" w:cs="system-ui"/>
-          <w:color w:val="FF0000"/>
-          <w:sz w:val="20"/>
-          <w:szCs w:val="20"/>
-        </w:rPr>
-      </w:pPr>
-    </w:p>
-    <w:p>
-      <w:pPr>
-        <w:autoSpaceDE w:val="0"/>
-        <w:autoSpaceDN w:val="0"/>
-        <w:adjustRightInd w:val="0"/>
-        <w:spacing w:before="360" w:beforeAutospacing="0" w:after="180" w:afterAutospacing="0"/>
-        <w:ind w:right="1080"/>
-        <w:rPr>
-          <w:rFonts w:asciiTheme="minorHAnsi" w:eastAsia="Times New Roman" w:hAnsiTheme="minorHAnsi" w:cs="system-ui"/>
-          <w:color w:val="FF0000"/>
-          <w:sz w:val="20"/>
-          <w:szCs w:val="20"/>
-        </w:rPr>
-      </w:pPr>
-    </w:p>
-    <w:p>
-      <w:pPr>
-        <w:autoSpaceDE w:val="0"/>
-        <w:autoSpaceDN w:val="0"/>
-        <w:adjustRightInd w:val="0"/>
-        <w:spacing w:before="360" w:beforeAutospacing="0" w:after="180" w:afterAutospacing="0"/>
-        <w:ind w:right="1080"/>
-        <w:rPr>
-          <w:rFonts w:asciiTheme="minorHAnsi" w:eastAsia="Times New Roman" w:hAnsiTheme="minorHAnsi" w:cs="system-ui"/>
-          <w:color w:val="FF0000"/>
-          <w:sz w:val="20"/>
-          <w:szCs w:val="20"/>
-        </w:rPr>
-      </w:pPr>
-    </w:p>
-    <w:p>
-      <w:pPr>
-        <w:autoSpaceDE w:val="0"/>
-        <w:autoSpaceDN w:val="0"/>
-        <w:adjustRightInd w:val="0"/>
-        <w:spacing w:before="360" w:beforeAutospacing="0" w:after="180" w:afterAutospacing="0"/>
-        <w:ind w:right="1080"/>
-        <w:rPr>
-          <w:rFonts w:asciiTheme="minorHAnsi" w:eastAsia="Times New Roman" w:hAnsiTheme="minorHAnsi" w:cs="system-ui"/>
-          <w:color w:val="FF0000"/>
-          <w:sz w:val="20"/>
-          <w:szCs w:val="20"/>
-        </w:rPr>
-      </w:pPr>
-    </w:p>
-    <w:p>
-      <w:pPr>
         <w:pStyle w:val="ListParagraph"/>
         <w:numPr>
           <w:ilvl w:val="0"/>
@@ -2349,7 +2423,6 @@
           <w:sz w:val="20"/>
           <w:szCs w:val="20"/>
         </w:rPr>
-        <w:lastRenderedPageBreak/>
         <w:t>In our Analysis of Variance test, there is very strong evidence that the model containing Return Points Won Percentage, Elo Rank, Number of Matches, Surface, and Aces Per Double Fault is useful for predicting win percentage. F=</w:t>
       </w:r>
       <w:r>
@@ -2399,213 +2472,30 @@
           <w:sz w:val="20"/>
           <w:szCs w:val="20"/>
         </w:rPr>
-        <w:t xml:space="preserve">Use the model to predict the Win Percentage of a player with </w:t>
+        <w:t>Use the model to predict the Win Percentage of a player with</w:t>
+      </w:r>
+      <w:r>
+        <w:rPr>
+          <w:rFonts w:asciiTheme="minorHAnsi" w:hAnsiTheme="minorHAnsi" w:cstheme="minorHAnsi"/>
+          <w:sz w:val="20"/>
+          <w:szCs w:val="20"/>
+        </w:rPr>
+        <w:t xml:space="preserve"> </w:t>
+      </w:r>
+      <w:r>
+        <w:rPr>
+          <w:rFonts w:asciiTheme="minorHAnsi" w:hAnsiTheme="minorHAnsi" w:cstheme="minorHAnsi"/>
+          <w:sz w:val="20"/>
+          <w:szCs w:val="20"/>
+        </w:rPr>
+        <w:t>an EloRank of 45, ReturnPWP of .45, 12 matches played, AcesPDF of 1.01, on Grass surface.</w:t>
       </w:r>
     </w:p>
     <w:p>
       <w:pPr>
         <w:pStyle w:val="ListParagraph"/>
         <w:rPr>
-          <w:rFonts w:asciiTheme="minorHAnsi" w:eastAsia="Times New Roman" w:hAnsiTheme="minorHAnsi" w:cs="system-ui"/>
-          <w:color w:val="FF0000"/>
-          <w:sz w:val="20"/>
-          <w:szCs w:val="20"/>
-        </w:rPr>
-      </w:pPr>
-      <w:r>
-        <w:rPr>
-          <w:rFonts w:asciiTheme="minorHAnsi" w:eastAsia="Times New Roman" w:hAnsiTheme="minorHAnsi" w:cs="system-ui"/>
-          <w:noProof/>
-          <w:color w:val="FF0000"/>
-          <w:sz w:val="20"/>
-          <w:szCs w:val="20"/>
-        </w:rPr>
-        <w:drawing>
-          <wp:inline distT="0" distB="0" distL="0" distR="0" wp14:anchorId="27F140F7" wp14:editId="6D560584">
-            <wp:extent cx="3714750" cy="2733675"/>
-            <wp:effectExtent l="0" t="0" r="0" b="0"/>
-            <wp:docPr id="11" name="Picture 11" descr="A screenshot of a computer&#10;&#10;Description automatically generated"/>
-            <wp:cNvGraphicFramePr>
-              <a:graphicFrameLocks xmlns:a="http://schemas.openxmlformats.org/drawingml/2006/main" noChangeAspect="1"/>
-            </wp:cNvGraphicFramePr>
-            <a:graphic xmlns:a="http://schemas.openxmlformats.org/drawingml/2006/main">
-              <a:graphicData uri="http://schemas.openxmlformats.org/drawingml/2006/picture">
-                <pic:pic xmlns:pic="http://schemas.openxmlformats.org/drawingml/2006/picture">
-                  <pic:nvPicPr>
-                    <pic:cNvPr id="11" name="Picture 11" descr="A screenshot of a computer&#10;&#10;Description automatically generated"/>
-                    <pic:cNvPicPr/>
-                  </pic:nvPicPr>
-                  <pic:blipFill>
-                    <a:blip r:embed="rId21"/>
-                    <a:stretch>
-                      <a:fillRect/>
-                    </a:stretch>
-                  </pic:blipFill>
-                  <pic:spPr>
-                    <a:xfrm>
-                      <a:off x="0" y="0"/>
-                      <a:ext cx="3714750" cy="2733675"/>
-                    </a:xfrm>
-                    <a:prstGeom prst="rect">
-                      <a:avLst/>
-                    </a:prstGeom>
-                  </pic:spPr>
-                </pic:pic>
-              </a:graphicData>
-            </a:graphic>
-          </wp:inline>
-        </w:drawing>
-      </w:r>
-    </w:p>
-    <w:p>
-      <w:pPr>
-        <w:pStyle w:val="ListParagraph"/>
-        <w:rPr>
-          <w:rFonts w:asciiTheme="minorHAnsi" w:eastAsia="Times New Roman" w:hAnsiTheme="minorHAnsi" w:cs="system-ui"/>
-          <w:color w:val="FF0000"/>
-          <w:sz w:val="20"/>
-          <w:szCs w:val="20"/>
-        </w:rPr>
-      </w:pPr>
-      <w:r>
-        <w:rPr>
-          <w:rFonts w:asciiTheme="minorHAnsi" w:eastAsia="Times New Roman" w:hAnsiTheme="minorHAnsi" w:cs="system-ui"/>
-          <w:color w:val="FF0000"/>
-          <w:sz w:val="20"/>
-          <w:szCs w:val="20"/>
-        </w:rPr>
-        <w:t xml:space="preserve">Return Points: A 1 unit increase in the return points won percentage is associated with a </w:t>
-      </w:r>
-      <w:r>
-        <w:rPr>
-          <w:rFonts w:asciiTheme="minorHAnsi" w:eastAsia="Times New Roman" w:hAnsiTheme="minorHAnsi" w:cs="system-ui"/>
-          <w:color w:val="FF0000"/>
-          <w:sz w:val="20"/>
-          <w:szCs w:val="20"/>
-        </w:rPr>
-        <w:t>1.632</w:t>
-      </w:r>
-      <w:r>
-        <w:rPr>
-          <w:rFonts w:asciiTheme="minorHAnsi" w:eastAsia="Times New Roman" w:hAnsiTheme="minorHAnsi" w:cs="system-ui"/>
-          <w:color w:val="FF0000"/>
-          <w:sz w:val="20"/>
-          <w:szCs w:val="20"/>
-        </w:rPr>
-        <w:t xml:space="preserve"> increase in win percentage holding all else constant.</w:t>
-      </w:r>
-    </w:p>
-    <w:p>
-      <w:pPr>
-        <w:pStyle w:val="ListParagraph"/>
-        <w:rPr>
-          <w:rFonts w:asciiTheme="minorHAnsi" w:eastAsia="Times New Roman" w:hAnsiTheme="minorHAnsi" w:cs="system-ui"/>
-          <w:color w:val="FF0000"/>
-          <w:sz w:val="20"/>
-          <w:szCs w:val="20"/>
-        </w:rPr>
-      </w:pPr>
-    </w:p>
-    <w:p>
-      <w:pPr>
-        <w:pStyle w:val="ListParagraph"/>
-        <w:rPr>
-          <w:rFonts w:asciiTheme="minorHAnsi" w:eastAsia="Times New Roman" w:hAnsiTheme="minorHAnsi" w:cs="system-ui"/>
-          <w:color w:val="FF0000"/>
-          <w:sz w:val="20"/>
-          <w:szCs w:val="20"/>
-        </w:rPr>
-      </w:pPr>
-      <w:r>
-        <w:rPr>
-          <w:rFonts w:asciiTheme="minorHAnsi" w:eastAsia="Times New Roman" w:hAnsiTheme="minorHAnsi" w:cs="system-ui"/>
-          <w:color w:val="FF0000"/>
-          <w:sz w:val="20"/>
-          <w:szCs w:val="20"/>
-        </w:rPr>
-        <w:t>Grass: Compared to playing on Clay courts, we would expect the win percentage for playing on grass courts to be 0.</w:t>
-      </w:r>
-      <w:r>
-        <w:rPr>
-          <w:rFonts w:asciiTheme="minorHAnsi" w:eastAsia="Times New Roman" w:hAnsiTheme="minorHAnsi" w:cs="system-ui"/>
-          <w:color w:val="FF0000"/>
-          <w:sz w:val="20"/>
-          <w:szCs w:val="20"/>
-        </w:rPr>
-        <w:t>0255</w:t>
-      </w:r>
-      <w:r>
-        <w:rPr>
-          <w:rFonts w:asciiTheme="minorHAnsi" w:eastAsia="Times New Roman" w:hAnsiTheme="minorHAnsi" w:cs="system-ui"/>
-          <w:color w:val="FF0000"/>
-          <w:sz w:val="20"/>
-          <w:szCs w:val="20"/>
-        </w:rPr>
-        <w:t xml:space="preserve"> higher, on average, holding all else constant.</w:t>
-      </w:r>
-    </w:p>
-    <w:p>
-      <w:pPr>
-        <w:pStyle w:val="ListParagraph"/>
-        <w:rPr>
-          <w:rFonts w:asciiTheme="minorHAnsi" w:eastAsia="Times New Roman" w:hAnsiTheme="minorHAnsi" w:cs="system-ui"/>
-          <w:color w:val="FF0000"/>
-          <w:sz w:val="20"/>
-          <w:szCs w:val="20"/>
-        </w:rPr>
-      </w:pPr>
-    </w:p>
-    <w:p>
-      <w:pPr>
-        <w:pStyle w:val="ListParagraph"/>
-        <w:rPr>
-          <w:rFonts w:asciiTheme="minorHAnsi" w:eastAsia="Times New Roman" w:hAnsiTheme="minorHAnsi" w:cs="system-ui"/>
-          <w:color w:val="FF0000"/>
-          <w:sz w:val="20"/>
-          <w:szCs w:val="20"/>
-        </w:rPr>
-      </w:pPr>
-      <w:r>
-        <w:rPr>
-          <w:rFonts w:asciiTheme="minorHAnsi" w:eastAsia="Times New Roman" w:hAnsiTheme="minorHAnsi" w:cs="system-ui"/>
-          <w:color w:val="FF0000"/>
-          <w:sz w:val="20"/>
-          <w:szCs w:val="20"/>
-        </w:rPr>
-        <w:t xml:space="preserve">Hard: Compared to playing on clay courts, we would expect the win percentage for a player having played 10 games on hard courts to be </w:t>
-      </w:r>
-      <w:r>
-        <w:rPr>
-          <w:rFonts w:asciiTheme="minorHAnsi" w:eastAsia="Times New Roman" w:hAnsiTheme="minorHAnsi" w:cs="system-ui"/>
-          <w:color w:val="FF0000"/>
-          <w:sz w:val="20"/>
-          <w:szCs w:val="20"/>
-        </w:rPr>
-        <w:t xml:space="preserve">0.716 </w:t>
-      </w:r>
-      <w:r>
-        <w:rPr>
-          <w:rFonts w:asciiTheme="minorHAnsi" w:eastAsia="Times New Roman" w:hAnsiTheme="minorHAnsi" w:cs="system-ui"/>
-          <w:color w:val="FF0000"/>
-          <w:sz w:val="20"/>
-          <w:szCs w:val="20"/>
-        </w:rPr>
-        <w:t>lower</w:t>
-      </w:r>
-      <w:r>
-        <w:rPr>
-          <w:rFonts w:asciiTheme="minorHAnsi" w:eastAsia="Times New Roman" w:hAnsiTheme="minorHAnsi" w:cs="system-ui"/>
-          <w:color w:val="FF0000"/>
-          <w:sz w:val="20"/>
-          <w:szCs w:val="20"/>
-        </w:rPr>
-        <w:t>, on average, holding all else constant.</w:t>
-      </w:r>
-    </w:p>
-    <w:p>
-      <w:pPr>
-        <w:rPr>
-          <w:rFonts w:asciiTheme="minorHAnsi" w:eastAsia="Times New Roman" w:hAnsiTheme="minorHAnsi" w:cs="system-ui"/>
+          <w:rFonts w:asciiTheme="minorHAnsi" w:hAnsiTheme="minorHAnsi" w:cstheme="minorHAnsi"/>
           <w:color w:val="FF0000"/>
           <w:sz w:val="20"/>
           <w:szCs w:val="20"/>
@@ -2613,7 +2503,7 @@
       </w:pPr>
     </w:p>
     <w:sectPr>
-      <w:headerReference w:type="default" r:id="rId22"/>
+      <w:headerReference w:type="default" r:id="rId21"/>
       <w:pgSz w:w="12240" w:h="15840"/>
       <w:pgMar w:top="1440" w:right="1440" w:bottom="1440" w:left="1440" w:header="720" w:footer="720" w:gutter="0"/>
       <w:cols w:space="720"/>

</xml_diff>

<commit_message>
finished up tennis module, last question needs answer
</commit_message>
<xml_diff>
--- a/esselt21/tennis_module/module_213/tennis_handout213_key.docx
+++ b/esselt21/tennis_module/module_213/tennis_handout213_key.docx
@@ -1043,7 +1043,7 @@
           <w:shd w:val="clear" w:color="auto" w:fill="FFFFFF"/>
         </w:rPr>
         <w:drawing>
-          <wp:anchor distT="0" distB="0" distL="114300" distR="114300" simplePos="0" relativeHeight="251660288" behindDoc="1" locked="0" layoutInCell="1" allowOverlap="1" wp14:anchorId="2EE8B1B9" wp14:editId="7DD05A93">
+          <wp:anchor distT="0" distB="0" distL="114300" distR="114300" simplePos="0" relativeHeight="251660288" behindDoc="1" locked="0" layoutInCell="1" allowOverlap="1" wp14:anchorId="2EE8B1B9" wp14:editId="28A551B7">
             <wp:simplePos x="0" y="0"/>
             <wp:positionH relativeFrom="column">
               <wp:posOffset>2362835</wp:posOffset>
@@ -1116,7 +1116,7 @@
           <w:shd w:val="clear" w:color="auto" w:fill="FFFFFF"/>
         </w:rPr>
         <w:drawing>
-          <wp:inline distT="0" distB="0" distL="0" distR="0" wp14:anchorId="5D0E3139" wp14:editId="3F96232D">
+          <wp:inline distT="0" distB="0" distL="0" distR="0" wp14:anchorId="5D0E3139" wp14:editId="160DC0AC">
             <wp:extent cx="1900767" cy="1257300"/>
             <wp:effectExtent l="0" t="0" r="4445" b="0"/>
             <wp:docPr id="957246712" name="Picture 1" descr="A screenshot of a computer&#10;&#10;Description automatically generated"/>
@@ -1671,7 +1671,7 @@
           <w:szCs w:val="20"/>
         </w:rPr>
         <w:drawing>
-          <wp:anchor distT="0" distB="0" distL="114300" distR="114300" simplePos="0" relativeHeight="251659264" behindDoc="1" locked="0" layoutInCell="1" allowOverlap="1" wp14:anchorId="2599B00D" wp14:editId="2C0B10F4">
+          <wp:anchor distT="0" distB="0" distL="114300" distR="114300" simplePos="0" relativeHeight="251659264" behindDoc="1" locked="0" layoutInCell="1" allowOverlap="1" wp14:anchorId="2599B00D" wp14:editId="1F40DA91">
             <wp:simplePos x="0" y="0"/>
             <wp:positionH relativeFrom="column">
               <wp:posOffset>3267075</wp:posOffset>
@@ -1805,7 +1805,7 @@
           <w:shd w:val="clear" w:color="auto" w:fill="FFFFFF"/>
         </w:rPr>
         <w:drawing>
-          <wp:inline distT="0" distB="0" distL="0" distR="0" wp14:anchorId="7BD02D6C" wp14:editId="5143AB2F">
+          <wp:inline distT="0" distB="0" distL="0" distR="0" wp14:anchorId="7BD02D6C" wp14:editId="7AC98003">
             <wp:extent cx="2871877" cy="2679192"/>
             <wp:effectExtent l="0" t="0" r="0" b="635"/>
             <wp:docPr id="176841729" name="Picture 8" descr="A table of numbers and symbols&#10;&#10;Description automatically generated with medium confidence"/>
@@ -2168,12 +2168,11 @@
     </w:p>
     <w:p>
       <w:pPr>
-        <w:pStyle w:val="ListParagraph"/>
         <w:autoSpaceDE w:val="0"/>
         <w:autoSpaceDN w:val="0"/>
         <w:adjustRightInd w:val="0"/>
         <w:spacing w:before="360" w:after="180"/>
-        <w:ind w:right="1080"/>
+        <w:ind w:left="360" w:right="1080"/>
         <w:rPr>
           <w:rFonts w:asciiTheme="minorHAnsi" w:eastAsia="Times New Roman" w:hAnsiTheme="minorHAnsi" w:cs="system-ui"/>
           <w:color w:val="FF0000"/>
@@ -2188,11 +2187,17 @@
           <w:szCs w:val="20"/>
           <w14:ligatures w14:val="standardContextual"/>
         </w:rPr>
+        <w:t xml:space="preserve"> </w:t>
+      </w:r>
+      <w:r>
+        <w:rPr>
+          <w:noProof/>
+        </w:rPr>
         <w:drawing>
-          <wp:inline distT="0" distB="0" distL="0" distR="0" wp14:anchorId="3ECD0835" wp14:editId="5AC0A202">
-            <wp:extent cx="1790700" cy="1019175"/>
-            <wp:effectExtent l="0" t="0" r="0" b="9525"/>
-            <wp:docPr id="4" name="Picture 4" descr="A close-up of a chart&#10;&#10;Description automatically generated"/>
+          <wp:inline distT="0" distB="0" distL="0" distR="0" wp14:anchorId="56A7E90C" wp14:editId="51A94AD5">
+            <wp:extent cx="2905125" cy="1362075"/>
+            <wp:effectExtent l="0" t="0" r="0" b="0"/>
+            <wp:docPr id="372647635" name="Picture 372647635" descr="A black text with numbers and numbers&#10;&#10;Description automatically generated with medium confidence"/>
             <wp:cNvGraphicFramePr>
               <a:graphicFrameLocks xmlns:a="http://schemas.openxmlformats.org/drawingml/2006/main" noChangeAspect="1"/>
             </wp:cNvGraphicFramePr>
@@ -2200,63 +2205,17 @@
               <a:graphicData uri="http://schemas.openxmlformats.org/drawingml/2006/picture">
                 <pic:pic xmlns:pic="http://schemas.openxmlformats.org/drawingml/2006/picture">
                   <pic:nvPicPr>
-                    <pic:cNvPr id="4" name="Picture 4" descr="A close-up of a chart&#10;&#10;Description automatically generated"/>
+                    <pic:cNvPr id="372647635" name="Picture 372647635" descr="A black text with numbers and numbers&#10;&#10;Description automatically generated with medium confidence"/>
                     <pic:cNvPicPr/>
                   </pic:nvPicPr>
                   <pic:blipFill>
-                    <a:blip r:embed="rId19"/>
-                    <a:stretch>
-                      <a:fillRect/>
-                    </a:stretch>
-                  </pic:blipFill>
-                  <pic:spPr>
-                    <a:xfrm>
-                      <a:off x="0" y="0"/>
-                      <a:ext cx="1790700" cy="1019175"/>
-                    </a:xfrm>
-                    <a:prstGeom prst="rect">
-                      <a:avLst/>
-                    </a:prstGeom>
-                  </pic:spPr>
-                </pic:pic>
-              </a:graphicData>
-            </a:graphic>
-          </wp:inline>
-        </w:drawing>
-      </w:r>
-      <w:r>
-        <w:rPr>
-          <w:noProof/>
-          <w:sz w:val="20"/>
-          <w:szCs w:val="20"/>
-          <w14:ligatures w14:val="standardContextual"/>
-        </w:rPr>
-        <w:t xml:space="preserve"> </w:t>
-      </w:r>
-      <w:r>
-        <w:rPr>
-          <w:noProof/>
-          <w:sz w:val="20"/>
-          <w:szCs w:val="20"/>
-          <w14:ligatures w14:val="standardContextual"/>
-        </w:rPr>
-        <w:drawing>
-          <wp:inline distT="0" distB="0" distL="0" distR="0" wp14:anchorId="4915E5F6" wp14:editId="6823F085">
-            <wp:extent cx="2905125" cy="1362075"/>
-            <wp:effectExtent l="0" t="0" r="9525" b="9525"/>
-            <wp:docPr id="5" name="Picture 5" descr="A black and white text with numbers and numbers&#10;&#10;Description automatically generated"/>
-            <wp:cNvGraphicFramePr>
-              <a:graphicFrameLocks xmlns:a="http://schemas.openxmlformats.org/drawingml/2006/main" noChangeAspect="1"/>
-            </wp:cNvGraphicFramePr>
-            <a:graphic xmlns:a="http://schemas.openxmlformats.org/drawingml/2006/main">
-              <a:graphicData uri="http://schemas.openxmlformats.org/drawingml/2006/picture">
-                <pic:pic xmlns:pic="http://schemas.openxmlformats.org/drawingml/2006/picture">
-                  <pic:nvPicPr>
-                    <pic:cNvPr id="5" name="Picture 5" descr="A black and white text with numbers and numbers&#10;&#10;Description automatically generated"/>
-                    <pic:cNvPicPr/>
-                  </pic:nvPicPr>
-                  <pic:blipFill>
-                    <a:blip r:embed="rId20"/>
+                    <a:blip r:embed="rId19">
+                      <a:extLst>
+                        <a:ext uri="{28A0092B-C50C-407E-A947-70E740481C1C}">
+                          <a14:useLocalDpi xmlns:a14="http://schemas.microsoft.com/office/drawing/2010/main" val="0"/>
+                        </a:ext>
+                      </a:extLst>
+                    </a:blip>
                     <a:stretch>
                       <a:fillRect/>
                     </a:stretch>
@@ -2299,7 +2258,7 @@
           <w:sz w:val="20"/>
           <w:szCs w:val="20"/>
         </w:rPr>
-        <w:t>About 7</w:t>
+        <w:t>In our Analysis of Variance test, there is very strong evidence that the model containing Return Points Won Percentage, Elo Rank, Number of Matches, Surface, Aces Per Double Fault</w:t>
       </w:r>
       <w:r>
         <w:rPr>
@@ -2308,7 +2267,7 @@
           <w:sz w:val="20"/>
           <w:szCs w:val="20"/>
         </w:rPr>
-        <w:t>9</w:t>
+        <w:t xml:space="preserve">, and the interaction between matches and surface </w:t>
       </w:r>
       <w:r>
         <w:rPr>
@@ -2317,7 +2276,7 @@
           <w:sz w:val="20"/>
           <w:szCs w:val="20"/>
         </w:rPr>
-        <w:t>.69% of the variability of win percentage is explained by the multiple linear regression model. This is quite a goo</w:t>
+        <w:t xml:space="preserve"> is useful for predicting win percentage. F=</w:t>
       </w:r>
       <w:r>
         <w:rPr>
@@ -2326,7 +2285,7 @@
           <w:sz w:val="20"/>
           <w:szCs w:val="20"/>
         </w:rPr>
-        <w:t>d</w:t>
+        <w:t>3</w:t>
       </w:r>
       <w:r>
         <w:rPr>
@@ -2335,57 +2294,16 @@
           <w:sz w:val="20"/>
           <w:szCs w:val="20"/>
         </w:rPr>
-        <w:t xml:space="preserve"> R-Squared value. </w:t>
-      </w:r>
-    </w:p>
-    <w:p>
-      <w:pPr>
-        <w:pStyle w:val="ListParagraph"/>
-        <w:autoSpaceDE w:val="0"/>
-        <w:autoSpaceDN w:val="0"/>
-        <w:adjustRightInd w:val="0"/>
-        <w:spacing w:before="360" w:after="180"/>
-        <w:ind w:right="1080"/>
+        <w:t>9.</w:t>
+      </w:r>
+      <w:r>
         <w:rPr>
           <w:rFonts w:asciiTheme="minorHAnsi" w:eastAsia="Times New Roman" w:hAnsiTheme="minorHAnsi" w:cs="system-ui"/>
           <w:color w:val="FF0000"/>
           <w:sz w:val="20"/>
           <w:szCs w:val="20"/>
         </w:rPr>
-      </w:pPr>
-    </w:p>
-    <w:p>
-      <w:pPr>
-        <w:pStyle w:val="ListParagraph"/>
-        <w:autoSpaceDE w:val="0"/>
-        <w:autoSpaceDN w:val="0"/>
-        <w:adjustRightInd w:val="0"/>
-        <w:spacing w:before="360" w:after="180"/>
-        <w:ind w:right="1080"/>
-        <w:rPr>
-          <w:rFonts w:asciiTheme="minorHAnsi" w:eastAsia="Times New Roman" w:hAnsiTheme="minorHAnsi" w:cs="system-ui"/>
-          <w:color w:val="FF0000"/>
-          <w:sz w:val="20"/>
-          <w:szCs w:val="20"/>
-        </w:rPr>
-      </w:pPr>
-      <w:r>
-        <w:rPr>
-          <w:rFonts w:asciiTheme="minorHAnsi" w:eastAsia="Times New Roman" w:hAnsiTheme="minorHAnsi" w:cs="system-ui"/>
-          <w:color w:val="FF0000"/>
-          <w:sz w:val="20"/>
-          <w:szCs w:val="20"/>
-        </w:rPr>
-        <w:t>In our Analysis of Variance test, there is very strong evidence that the model containing Return Points Won Percentage, Elo Rank, Number of Matches, Surface, and Aces Per Double Fault is useful for predicting win percentage. F=</w:t>
-      </w:r>
-      <w:r>
-        <w:rPr>
-          <w:rFonts w:asciiTheme="minorHAnsi" w:eastAsia="Times New Roman" w:hAnsiTheme="minorHAnsi" w:cs="system-ui"/>
-          <w:color w:val="FF0000"/>
-          <w:sz w:val="20"/>
-          <w:szCs w:val="20"/>
-        </w:rPr>
-        <w:t>29.27</w:t>
+        <w:t>10</w:t>
       </w:r>
       <w:r>
         <w:rPr>
@@ -2456,7 +2374,7 @@
       </w:pPr>
     </w:p>
     <w:sectPr>
-      <w:headerReference w:type="default" r:id="rId21"/>
+      <w:headerReference w:type="default" r:id="rId20"/>
       <w:pgSz w:w="12240" w:h="15840"/>
       <w:pgMar w:top="1440" w:right="1440" w:bottom="1440" w:left="1440" w:header="720" w:footer="720" w:gutter="0"/>
       <w:cols w:space="720"/>

</xml_diff>

<commit_message>
finished worksheet edits and cleaned files
</commit_message>
<xml_diff>
--- a/esselt21/tennis_module/module_213/tennis_handout213_key.docx
+++ b/esselt21/tennis_module/module_213/tennis_handout213_key.docx
@@ -17,7 +17,23 @@
           <w:sz w:val="20"/>
           <w:szCs w:val="20"/>
         </w:rPr>
-        <w:t xml:space="preserve">In Tennis, there are  three different types of surfaces that are played on. </w:t>
+        <w:t xml:space="preserve">In </w:t>
+      </w:r>
+      <w:r>
+        <w:rPr>
+          <w:rFonts w:asciiTheme="minorHAnsi" w:hAnsiTheme="minorHAnsi" w:cstheme="minorHAnsi"/>
+          <w:sz w:val="20"/>
+          <w:szCs w:val="20"/>
+        </w:rPr>
+        <w:t>t</w:t>
+      </w:r>
+      <w:r>
+        <w:rPr>
+          <w:rFonts w:asciiTheme="minorHAnsi" w:hAnsiTheme="minorHAnsi" w:cstheme="minorHAnsi"/>
+          <w:sz w:val="20"/>
+          <w:szCs w:val="20"/>
+        </w:rPr>
+        <w:t xml:space="preserve">ennis, there are  three different types of surfaces that are played on. </w:t>
       </w:r>
       <w:commentRangeStart w:id="0"/>
       <w:r>
@@ -179,6 +195,24 @@
           <w:szCs w:val="20"/>
         </w:rPr>
         <w:t xml:space="preserve"> ranked Emma Navarro in the same tournament.</w:t>
+      </w:r>
+    </w:p>
+    <w:p>
+      <w:pPr>
+        <w:spacing w:before="0" w:beforeAutospacing="0"/>
+        <w:rPr>
+          <w:rFonts w:asciiTheme="minorHAnsi" w:hAnsiTheme="minorHAnsi" w:cstheme="minorHAnsi"/>
+          <w:sz w:val="20"/>
+          <w:szCs w:val="20"/>
+        </w:rPr>
+      </w:pPr>
+      <w:r>
+        <w:rPr>
+          <w:rFonts w:asciiTheme="minorHAnsi" w:hAnsiTheme="minorHAnsi" w:cstheme="minorHAnsi"/>
+          <w:sz w:val="20"/>
+          <w:szCs w:val="20"/>
+        </w:rPr>
+        <w:t>The goal of this worksheet is to build a regression model to predict tennis players match win percentages.</w:t>
       </w:r>
     </w:p>
     <w:tbl>
@@ -467,6 +501,32 @@
           <w:szCs w:val="20"/>
         </w:rPr>
         <w:t xml:space="preserve"> Discuss what type of association each one of these variables might have on a player’s win percentage.</w:t>
+      </w:r>
+      <w:r>
+        <w:rPr>
+          <w:rFonts w:asciiTheme="minorHAnsi" w:hAnsiTheme="minorHAnsi" w:cstheme="minorHAnsi"/>
+          <w:sz w:val="20"/>
+          <w:szCs w:val="20"/>
+        </w:rPr>
+        <w:t xml:space="preserve"> </w:t>
+      </w:r>
+      <w:proofErr w:type="gramStart"/>
+      <w:r>
+        <w:rPr>
+          <w:rFonts w:asciiTheme="minorHAnsi" w:hAnsiTheme="minorHAnsi" w:cstheme="minorHAnsi"/>
+          <w:sz w:val="20"/>
+          <w:szCs w:val="20"/>
+        </w:rPr>
+        <w:t>All of</w:t>
+      </w:r>
+      <w:proofErr w:type="gramEnd"/>
+      <w:r>
+        <w:rPr>
+          <w:rFonts w:asciiTheme="minorHAnsi" w:hAnsiTheme="minorHAnsi" w:cstheme="minorHAnsi"/>
+          <w:sz w:val="20"/>
+          <w:szCs w:val="20"/>
+        </w:rPr>
+        <w:t xml:space="preserve"> the variables below are for each individual surface.</w:t>
       </w:r>
     </w:p>
     <w:p>
@@ -1009,7 +1069,23 @@
           <w:sz w:val="20"/>
           <w:szCs w:val="18"/>
         </w:rPr>
-        <w:t xml:space="preserve"> and the R-sq(adj) value</w:t>
+        <w:t xml:space="preserve"> and the R-sq</w:t>
+      </w:r>
+      <w:r>
+        <w:rPr>
+          <w:rFonts w:asciiTheme="minorHAnsi" w:hAnsiTheme="minorHAnsi"/>
+          <w:sz w:val="20"/>
+          <w:szCs w:val="18"/>
+        </w:rPr>
+        <w:t xml:space="preserve"> </w:t>
+      </w:r>
+      <w:r>
+        <w:rPr>
+          <w:rFonts w:asciiTheme="minorHAnsi" w:hAnsiTheme="minorHAnsi"/>
+          <w:sz w:val="20"/>
+          <w:szCs w:val="18"/>
+        </w:rPr>
+        <w:t>value</w:t>
       </w:r>
       <w:r>
         <w:rPr>
@@ -1043,7 +1119,7 @@
           <w:shd w:val="clear" w:color="auto" w:fill="FFFFFF"/>
         </w:rPr>
         <w:drawing>
-          <wp:anchor distT="0" distB="0" distL="114300" distR="114300" simplePos="0" relativeHeight="251660288" behindDoc="1" locked="0" layoutInCell="1" allowOverlap="1" wp14:anchorId="2EE8B1B9" wp14:editId="6C34E41A">
+          <wp:anchor distT="0" distB="0" distL="114300" distR="114300" simplePos="0" relativeHeight="251660288" behindDoc="1" locked="0" layoutInCell="1" allowOverlap="1" wp14:anchorId="2EE8B1B9" wp14:editId="0790217E">
             <wp:simplePos x="0" y="0"/>
             <wp:positionH relativeFrom="column">
               <wp:posOffset>2362835</wp:posOffset>
@@ -1116,7 +1192,7 @@
           <w:shd w:val="clear" w:color="auto" w:fill="FFFFFF"/>
         </w:rPr>
         <w:drawing>
-          <wp:inline distT="0" distB="0" distL="0" distR="0" wp14:anchorId="5D0E3139" wp14:editId="42D4790E">
+          <wp:inline distT="0" distB="0" distL="0" distR="0" wp14:anchorId="5D0E3139" wp14:editId="612946DB">
             <wp:extent cx="1900767" cy="1257300"/>
             <wp:effectExtent l="0" t="0" r="4445" b="0"/>
             <wp:docPr id="957246712" name="Picture 1" descr="A screenshot of a computer&#10;&#10;Description automatically generated"/>
@@ -1193,7 +1269,7 @@
           <w:sz w:val="20"/>
           <w:szCs w:val="20"/>
         </w:rPr>
-        <w:t>EloRank: A 1 unit increase in EloRank is associated with a 0.002182 percent decrease in Win Percentage.</w:t>
+        <w:t>EloRank: A 1 unit increase in EloRank is associated with a 0.002182 decrease in Win Percentage.</w:t>
       </w:r>
     </w:p>
     <w:p>
@@ -1213,7 +1289,52 @@
           <w:sz w:val="20"/>
           <w:szCs w:val="20"/>
         </w:rPr>
-        <w:t>ReturnPWP: A 1 unit increase in ReturnPWP is associated with a 1.840 percent increase in Win Percentage.</w:t>
+        <w:t>AcesPDF</w:t>
+      </w:r>
+      <w:r>
+        <w:rPr>
+          <w:rFonts w:asciiTheme="minorHAnsi" w:hAnsiTheme="minorHAnsi" w:cstheme="minorHAnsi"/>
+          <w:color w:val="FF0000"/>
+          <w:sz w:val="20"/>
+          <w:szCs w:val="20"/>
+        </w:rPr>
+        <w:t xml:space="preserve">: A 1 unit increase in </w:t>
+      </w:r>
+      <w:r>
+        <w:rPr>
+          <w:rFonts w:asciiTheme="minorHAnsi" w:hAnsiTheme="minorHAnsi" w:cstheme="minorHAnsi"/>
+          <w:color w:val="FF0000"/>
+          <w:sz w:val="20"/>
+          <w:szCs w:val="20"/>
+        </w:rPr>
+        <w:t>AcesPDF</w:t>
+      </w:r>
+      <w:r>
+        <w:rPr>
+          <w:rFonts w:asciiTheme="minorHAnsi" w:hAnsiTheme="minorHAnsi" w:cstheme="minorHAnsi"/>
+          <w:color w:val="FF0000"/>
+          <w:sz w:val="20"/>
+          <w:szCs w:val="20"/>
+        </w:rPr>
+        <w:t xml:space="preserve"> is associated with a </w:t>
+      </w:r>
+      <w:r>
+        <w:rPr>
+          <w:rFonts w:asciiTheme="minorHAnsi" w:hAnsiTheme="minorHAnsi" w:cstheme="minorHAnsi"/>
+          <w:color w:val="FF0000"/>
+          <w:sz w:val="20"/>
+          <w:szCs w:val="20"/>
+        </w:rPr>
+        <w:t>0.0651</w:t>
+      </w:r>
+      <w:r>
+        <w:rPr>
+          <w:rFonts w:asciiTheme="minorHAnsi" w:hAnsiTheme="minorHAnsi" w:cstheme="minorHAnsi"/>
+          <w:color w:val="FF0000"/>
+          <w:sz w:val="20"/>
+          <w:szCs w:val="20"/>
+        </w:rPr>
+        <w:t xml:space="preserve"> increase in Win Percentage.</w:t>
       </w:r>
     </w:p>
     <w:p>
@@ -1232,7 +1353,7 @@
           <w:sz w:val="20"/>
           <w:szCs w:val="20"/>
         </w:rPr>
-        <w:t xml:space="preserve">R-sq(adj): </w:t>
+        <w:t xml:space="preserve">R-sq: </w:t>
       </w:r>
       <w:r>
         <w:rPr>
@@ -1260,15 +1381,6 @@
           <w:szCs w:val="20"/>
         </w:rPr>
         <w:t>% of the variability of win percentage is explained by the multiple linear regression model.</w:t>
-      </w:r>
-      <w:r>
-        <w:rPr>
-          <w:rFonts w:asciiTheme="minorHAnsi" w:eastAsia="Times New Roman" w:hAnsiTheme="minorHAnsi" w:cs="system-ui"/>
-          <w:color w:val="FF0000"/>
-          <w:sz w:val="20"/>
-          <w:szCs w:val="20"/>
-        </w:rPr>
-        <w:t xml:space="preserve"> This isn’t a very good R-sq value.</w:t>
       </w:r>
     </w:p>
     <w:p>
@@ -1323,7 +1435,15 @@
           <w:sz w:val="20"/>
           <w:szCs w:val="20"/>
         </w:rPr>
-        <w:t>coefficients and the R-sq(adj) value.</w:t>
+        <w:t xml:space="preserve">coefficients and </w:t>
+      </w:r>
+      <w:r>
+        <w:rPr>
+          <w:rFonts w:asciiTheme="minorHAnsi" w:hAnsiTheme="minorHAnsi" w:cstheme="minorHAnsi"/>
+          <w:sz w:val="20"/>
+          <w:szCs w:val="20"/>
+        </w:rPr>
+        <w:t>compare the R-Sq value to the R-sq(adj) value.</w:t>
       </w:r>
     </w:p>
     <w:p>
@@ -1588,43 +1708,7 @@
           <w:sz w:val="20"/>
           <w:szCs w:val="20"/>
         </w:rPr>
-        <w:t xml:space="preserve">R-sq(adj): </w:t>
-      </w:r>
-      <w:r>
-        <w:rPr>
-          <w:rFonts w:asciiTheme="minorHAnsi" w:eastAsia="Times New Roman" w:hAnsiTheme="minorHAnsi" w:cs="system-ui"/>
-          <w:color w:val="FF0000"/>
-          <w:sz w:val="20"/>
-          <w:szCs w:val="20"/>
-        </w:rPr>
-        <w:t xml:space="preserve">About </w:t>
-      </w:r>
-      <w:r>
-        <w:rPr>
-          <w:rFonts w:asciiTheme="minorHAnsi" w:eastAsia="Times New Roman" w:hAnsiTheme="minorHAnsi" w:cs="system-ui"/>
-          <w:color w:val="FF0000"/>
-          <w:sz w:val="20"/>
-          <w:szCs w:val="20"/>
-        </w:rPr>
-        <w:t>68.62</w:t>
-      </w:r>
-      <w:r>
-        <w:rPr>
-          <w:rFonts w:asciiTheme="minorHAnsi" w:eastAsia="Times New Roman" w:hAnsiTheme="minorHAnsi" w:cs="system-ui"/>
-          <w:color w:val="FF0000"/>
-          <w:sz w:val="20"/>
-          <w:szCs w:val="20"/>
-        </w:rPr>
-        <w:t>% of the variability of win percentage is explained by the multiple linear regression model.</w:t>
-      </w:r>
-      <w:r>
-        <w:rPr>
-          <w:rFonts w:asciiTheme="minorHAnsi" w:eastAsia="Times New Roman" w:hAnsiTheme="minorHAnsi" w:cs="system-ui"/>
-          <w:color w:val="FF0000"/>
-          <w:sz w:val="20"/>
-          <w:szCs w:val="20"/>
-        </w:rPr>
-        <w:t xml:space="preserve"> This is a decent value but could still be improved upon.</w:t>
+        <w:t>R-sq vs. R-sq(adj): The R-sq(adj) value is slightly smaller meaning that there could be some unnecessary predictors.</w:t>
       </w:r>
       <w:r>
         <w:rPr>
@@ -1671,7 +1755,7 @@
           <w:szCs w:val="20"/>
         </w:rPr>
         <w:drawing>
-          <wp:anchor distT="0" distB="0" distL="114300" distR="114300" simplePos="0" relativeHeight="251659264" behindDoc="1" locked="0" layoutInCell="1" allowOverlap="1" wp14:anchorId="2599B00D" wp14:editId="225570C8">
+          <wp:anchor distT="0" distB="0" distL="114300" distR="114300" simplePos="0" relativeHeight="251659264" behindDoc="1" locked="0" layoutInCell="1" allowOverlap="1" wp14:anchorId="2599B00D" wp14:editId="6B381277">
             <wp:simplePos x="0" y="0"/>
             <wp:positionH relativeFrom="column">
               <wp:posOffset>3267075</wp:posOffset>
@@ -1764,15 +1848,31 @@
           <w:sz w:val="20"/>
           <w:szCs w:val="20"/>
         </w:rPr>
-        <w:t>interaction coefficient assuming a player has played 10 matches.</w:t>
-      </w:r>
-      <w:r>
-        <w:rPr>
-          <w:rFonts w:asciiTheme="minorHAnsi" w:hAnsiTheme="minorHAnsi" w:cstheme="minorHAnsi"/>
-          <w:sz w:val="20"/>
-          <w:szCs w:val="20"/>
-        </w:rPr>
-        <w:t xml:space="preserve"> Comment on the R-sq(adj) value.</w:t>
+        <w:t>interaction coefficient assuming a player has played 10 matches</w:t>
+      </w:r>
+      <w:r>
+        <w:rPr>
+          <w:rFonts w:asciiTheme="minorHAnsi" w:hAnsiTheme="minorHAnsi" w:cstheme="minorHAnsi"/>
+          <w:sz w:val="20"/>
+          <w:szCs w:val="20"/>
+        </w:rPr>
+        <w:t xml:space="preserve"> on hard courts</w:t>
+      </w:r>
+      <w:r>
+        <w:rPr>
+          <w:rFonts w:asciiTheme="minorHAnsi" w:hAnsiTheme="minorHAnsi" w:cstheme="minorHAnsi"/>
+          <w:sz w:val="20"/>
+          <w:szCs w:val="20"/>
+        </w:rPr>
+        <w:t>.</w:t>
+      </w:r>
+      <w:r>
+        <w:rPr>
+          <w:rFonts w:asciiTheme="minorHAnsi" w:hAnsiTheme="minorHAnsi" w:cstheme="minorHAnsi"/>
+          <w:sz w:val="20"/>
+          <w:szCs w:val="20"/>
+        </w:rPr>
+        <w:t xml:space="preserve"> Comment on the R-sq value.</w:t>
       </w:r>
       <w:r>
         <w:rPr>
@@ -1805,7 +1905,7 @@
           <w:shd w:val="clear" w:color="auto" w:fill="FFFFFF"/>
         </w:rPr>
         <w:drawing>
-          <wp:inline distT="0" distB="0" distL="0" distR="0" wp14:anchorId="7BD02D6C" wp14:editId="19CE81C7">
+          <wp:inline distT="0" distB="0" distL="0" distR="0" wp14:anchorId="7BD02D6C" wp14:editId="6CE012A4">
             <wp:extent cx="2871877" cy="2679192"/>
             <wp:effectExtent l="0" t="0" r="0" b="635"/>
             <wp:docPr id="176841729" name="Picture 8" descr="A table of numbers and symbols&#10;&#10;Description automatically generated with medium confidence"/>
@@ -1903,7 +2003,25 @@
           <w:sz w:val="20"/>
           <w:szCs w:val="20"/>
         </w:rPr>
-        <w:t>R-sq(adj): About 75.71% of the variability of win percentage is explained by the multiple linear regression model. This is a pretty good value, and the best one we have seen so far.</w:t>
+        <w:t>R-s</w:t>
+      </w:r>
+      <w:r>
+        <w:rPr>
+          <w:rFonts w:asciiTheme="minorHAnsi" w:eastAsia="Times New Roman" w:hAnsiTheme="minorHAnsi" w:cs="system-ui"/>
+          <w:color w:val="FF0000"/>
+          <w:sz w:val="20"/>
+          <w:szCs w:val="20"/>
+        </w:rPr>
+        <w:t>q</w:t>
+      </w:r>
+      <w:r>
+        <w:rPr>
+          <w:rFonts w:asciiTheme="minorHAnsi" w:eastAsia="Times New Roman" w:hAnsiTheme="minorHAnsi" w:cs="system-ui"/>
+          <w:color w:val="FF0000"/>
+          <w:sz w:val="20"/>
+          <w:szCs w:val="20"/>
+        </w:rPr>
+        <w:t>: About 75.71% of the variability of win percentage is explained by the multiple linear regression model. This is a pretty good value, and the best one we have seen so far.</w:t>
       </w:r>
       <w:r>
         <w:rPr>
@@ -1993,8 +2111,34 @@
           <w:sz w:val="20"/>
           <w:szCs w:val="20"/>
         </w:rPr>
-        <w:lastRenderedPageBreak/>
-        <w:t>Does this model seem to meet the necessary assumptions to be valid to use?</w:t>
+        <w:t>Given the normal probability plot of residuals and the residuals vs. fitted values plots, d</w:t>
+      </w:r>
+      <w:r>
+        <w:rPr>
+          <w:rFonts w:asciiTheme="minorHAnsi" w:eastAsia="Times New Roman" w:hAnsiTheme="minorHAnsi" w:cs="system-ui"/>
+          <w:color w:val="000000"/>
+          <w:sz w:val="20"/>
+          <w:szCs w:val="20"/>
+        </w:rPr>
+        <w:t xml:space="preserve">oes this model seem to meet the necessary </w:t>
+      </w:r>
+      <w:r>
+        <w:rPr>
+          <w:rFonts w:asciiTheme="minorHAnsi" w:eastAsia="Times New Roman" w:hAnsiTheme="minorHAnsi" w:cs="system-ui"/>
+          <w:color w:val="000000"/>
+          <w:sz w:val="20"/>
+          <w:szCs w:val="20"/>
+        </w:rPr>
+        <w:t>conditions</w:t>
+      </w:r>
+      <w:r>
+        <w:rPr>
+          <w:rFonts w:asciiTheme="minorHAnsi" w:eastAsia="Times New Roman" w:hAnsiTheme="minorHAnsi" w:cs="system-ui"/>
+          <w:color w:val="000000"/>
+          <w:sz w:val="20"/>
+          <w:szCs w:val="20"/>
+        </w:rPr>
+        <w:t xml:space="preserve"> to be valid to use?</w:t>
       </w:r>
     </w:p>
     <w:p>
@@ -2134,7 +2278,18 @@
           <w:szCs w:val="20"/>
           <w14:ligatures w14:val="standardContextual"/>
         </w:rPr>
-        <w:t>The normal probability plot looks to be normal as all points fit closely to the given line. As well, the variance in the residuals looks to be consistent but there might be a couple outliers.</w:t>
+        <w:t>The normal probability plot looks to be normal as all points fit closely to the given line. As well, the variance in the residuals looks to be consistent</w:t>
+      </w:r>
+      <w:r>
+        <w:rPr>
+          <w:rFonts w:asciiTheme="minorHAnsi" w:hAnsiTheme="minorHAnsi"/>
+          <w:noProof/>
+          <w:color w:val="FF0000"/>
+          <w:sz w:val="20"/>
+          <w:szCs w:val="20"/>
+          <w14:ligatures w14:val="standardContextual"/>
+        </w:rPr>
+        <w:t>, and there isn’t any curvature so it is linear.</w:t>
       </w:r>
     </w:p>
     <w:p>
@@ -2151,7 +2306,7 @@
         <w:ind w:right="1080"/>
         <w:rPr>
           <w:rFonts w:asciiTheme="minorHAnsi" w:eastAsia="Times New Roman" w:hAnsiTheme="minorHAnsi" w:cs="system-ui"/>
-          <w:color w:val="000000"/>
+          <w:color w:val="FF0000"/>
           <w:sz w:val="20"/>
           <w:szCs w:val="20"/>
         </w:rPr>
@@ -2163,31 +2318,16 @@
           <w:sz w:val="20"/>
           <w:szCs w:val="20"/>
         </w:rPr>
-        <w:t>Comment on the overall quality of the model. How has R-sq(adj) improved as we added more variables?</w:t>
-      </w:r>
-    </w:p>
-    <w:p>
-      <w:pPr>
-        <w:autoSpaceDE w:val="0"/>
-        <w:autoSpaceDN w:val="0"/>
-        <w:adjustRightInd w:val="0"/>
-        <w:spacing w:before="360" w:after="180"/>
-        <w:ind w:left="360" w:right="1080"/>
+        <w:t>Use the ANOVA table below to c</w:t>
+      </w:r>
+      <w:r>
         <w:rPr>
           <w:rFonts w:asciiTheme="minorHAnsi" w:eastAsia="Times New Roman" w:hAnsiTheme="minorHAnsi" w:cs="system-ui"/>
-          <w:color w:val="FF0000"/>
-          <w:sz w:val="20"/>
-          <w:szCs w:val="20"/>
-        </w:rPr>
-      </w:pPr>
-      <w:r>
-        <w:rPr>
-          <w:noProof/>
-          <w:sz w:val="20"/>
-          <w:szCs w:val="20"/>
-          <w14:ligatures w14:val="standardContextual"/>
-        </w:rPr>
-        <w:t xml:space="preserve"> </w:t>
+          <w:color w:val="000000"/>
+          <w:sz w:val="20"/>
+          <w:szCs w:val="20"/>
+        </w:rPr>
+        <w:t xml:space="preserve">omment on the overall quality of the model. </w:t>
       </w:r>
       <w:r>
         <w:rPr>
@@ -2343,7 +2483,23 @@
           <w:sz w:val="20"/>
           <w:szCs w:val="20"/>
         </w:rPr>
-        <w:t>Use the model to predict the Win Percentage of a player with</w:t>
+        <w:t xml:space="preserve">Use the model to predict the Win Percentage of a player </w:t>
+      </w:r>
+      <w:r>
+        <w:rPr>
+          <w:rFonts w:asciiTheme="minorHAnsi" w:hAnsiTheme="minorHAnsi" w:cstheme="minorHAnsi"/>
+          <w:sz w:val="20"/>
+          <w:szCs w:val="20"/>
+        </w:rPr>
+        <w:t xml:space="preserve">on Grass surface </w:t>
+      </w:r>
+      <w:r>
+        <w:rPr>
+          <w:rFonts w:asciiTheme="minorHAnsi" w:hAnsiTheme="minorHAnsi" w:cstheme="minorHAnsi"/>
+          <w:sz w:val="20"/>
+          <w:szCs w:val="20"/>
+        </w:rPr>
+        <w:t>with</w:t>
       </w:r>
       <w:r>
         <w:rPr>
@@ -2359,7 +2515,31 @@
           <w:sz w:val="20"/>
           <w:szCs w:val="20"/>
         </w:rPr>
-        <w:t>an EloRank of 45, ReturnPWP of .45, 12 matches played, AcesPDF of 1.01, on Grass surface.</w:t>
+        <w:t xml:space="preserve">an EloRank of 45, </w:t>
+      </w:r>
+      <w:r>
+        <w:rPr>
+          <w:rFonts w:asciiTheme="minorHAnsi" w:hAnsiTheme="minorHAnsi" w:cstheme="minorHAnsi"/>
+          <w:sz w:val="20"/>
+          <w:szCs w:val="20"/>
+        </w:rPr>
+        <w:t xml:space="preserve">DoubleFP of 0.051, </w:t>
+      </w:r>
+      <w:r>
+        <w:rPr>
+          <w:rFonts w:asciiTheme="minorHAnsi" w:hAnsiTheme="minorHAnsi" w:cstheme="minorHAnsi"/>
+          <w:sz w:val="20"/>
+          <w:szCs w:val="20"/>
+        </w:rPr>
+        <w:t>ReturnPWP of .45, 12 matches played, AcesPDF of 1.01</w:t>
+      </w:r>
+      <w:r>
+        <w:rPr>
+          <w:rFonts w:asciiTheme="minorHAnsi" w:hAnsiTheme="minorHAnsi" w:cstheme="minorHAnsi"/>
+          <w:sz w:val="20"/>
+          <w:szCs w:val="20"/>
+        </w:rPr>
+        <w:t>.</w:t>
       </w:r>
     </w:p>
     <w:p>

</xml_diff>

<commit_message>
slight edit to worksheet and index
</commit_message>
<xml_diff>
--- a/esselt21/tennis_module/module_213/tennis_handout213_key.docx
+++ b/esselt21/tennis_module/module_213/tennis_handout213_key.docx
@@ -195,6 +195,14 @@
           <w:szCs w:val="20"/>
         </w:rPr>
         <w:t xml:space="preserve"> ranked Emma Navarro in the same tournament.</w:t>
+      </w:r>
+      <w:r>
+        <w:rPr>
+          <w:rFonts w:asciiTheme="minorHAnsi" w:hAnsiTheme="minorHAnsi" w:cstheme="minorHAnsi"/>
+          <w:sz w:val="20"/>
+          <w:szCs w:val="20"/>
+        </w:rPr>
+        <w:t xml:space="preserve"> (The Elo Ranking is converted from a traditional ELO Rating in which highest is the best, but for the rank, lowest is the best)</w:t>
       </w:r>
     </w:p>
     <w:p>
@@ -719,6 +727,14 @@
                 <w:szCs w:val="20"/>
               </w:rPr>
               <w:t>The ELO ranking of this player</w:t>
+            </w:r>
+            <w:r>
+              <w:rPr>
+                <w:rFonts w:asciiTheme="minorHAnsi" w:hAnsiTheme="minorHAnsi" w:cstheme="minorHAnsi"/>
+                <w:sz w:val="20"/>
+                <w:szCs w:val="20"/>
+              </w:rPr>
+              <w:t xml:space="preserve"> (best = 1)</w:t>
             </w:r>
           </w:p>
         </w:tc>
@@ -1119,7 +1135,7 @@
           <w:shd w:val="clear" w:color="auto" w:fill="FFFFFF"/>
         </w:rPr>
         <w:drawing>
-          <wp:anchor distT="0" distB="0" distL="114300" distR="114300" simplePos="0" relativeHeight="251660288" behindDoc="1" locked="0" layoutInCell="1" allowOverlap="1" wp14:anchorId="2EE8B1B9" wp14:editId="2F28A7D7">
+          <wp:anchor distT="0" distB="0" distL="114300" distR="114300" simplePos="0" relativeHeight="251660288" behindDoc="1" locked="0" layoutInCell="1" allowOverlap="1" wp14:anchorId="2EE8B1B9" wp14:editId="79455A12">
             <wp:simplePos x="0" y="0"/>
             <wp:positionH relativeFrom="column">
               <wp:posOffset>2362835</wp:posOffset>
@@ -1192,7 +1208,7 @@
           <w:shd w:val="clear" w:color="auto" w:fill="FFFFFF"/>
         </w:rPr>
         <w:drawing>
-          <wp:inline distT="0" distB="0" distL="0" distR="0" wp14:anchorId="5D0E3139" wp14:editId="3E431926">
+          <wp:inline distT="0" distB="0" distL="0" distR="0" wp14:anchorId="5D0E3139" wp14:editId="5B0F693E">
             <wp:extent cx="1900767" cy="1257300"/>
             <wp:effectExtent l="0" t="0" r="4445" b="0"/>
             <wp:docPr id="957246712" name="Picture 1" descr="A screenshot of a computer&#10;&#10;Description automatically generated"/>
@@ -1353,6 +1369,7 @@
           <w:sz w:val="20"/>
           <w:szCs w:val="20"/>
         </w:rPr>
+        <w:lastRenderedPageBreak/>
         <w:t xml:space="preserve">R-sq: </w:t>
       </w:r>
       <w:r>
@@ -1420,7 +1437,6 @@
           <w:sz w:val="20"/>
           <w:szCs w:val="20"/>
         </w:rPr>
-        <w:lastRenderedPageBreak/>
         <w:t>Below is a model fitted including the categorical surface variable. Interpret the</w:t>
       </w:r>
       <w:r>
@@ -1773,7 +1789,7 @@
           <w:szCs w:val="20"/>
         </w:rPr>
         <w:drawing>
-          <wp:anchor distT="0" distB="0" distL="114300" distR="114300" simplePos="0" relativeHeight="251659264" behindDoc="1" locked="0" layoutInCell="1" allowOverlap="1" wp14:anchorId="2599B00D" wp14:editId="7196B8F9">
+          <wp:anchor distT="0" distB="0" distL="114300" distR="114300" simplePos="0" relativeHeight="251659264" behindDoc="1" locked="0" layoutInCell="1" allowOverlap="1" wp14:anchorId="2599B00D" wp14:editId="012A9E81">
             <wp:simplePos x="0" y="0"/>
             <wp:positionH relativeFrom="column">
               <wp:posOffset>3267075</wp:posOffset>
@@ -1923,7 +1939,7 @@
           <w:shd w:val="clear" w:color="auto" w:fill="FFFFFF"/>
         </w:rPr>
         <w:drawing>
-          <wp:inline distT="0" distB="0" distL="0" distR="0" wp14:anchorId="7BD02D6C" wp14:editId="58488803">
+          <wp:inline distT="0" distB="0" distL="0" distR="0" wp14:anchorId="7BD02D6C" wp14:editId="3283B103">
             <wp:extent cx="2871877" cy="2679192"/>
             <wp:effectExtent l="0" t="0" r="0" b="635"/>
             <wp:docPr id="176841729" name="Picture 8" descr="A table of numbers and symbols&#10;&#10;Description automatically generated with medium confidence"/>
@@ -2071,6 +2087,7 @@
           <w:szCs w:val="18"/>
           <w:shd w:val="clear" w:color="auto" w:fill="FFFFFF"/>
         </w:rPr>
+        <w:lastRenderedPageBreak/>
         <w:br/>
       </w:r>
     </w:p>
@@ -2100,7 +2117,6 @@
           <w:sz w:val="20"/>
           <w:szCs w:val="20"/>
         </w:rPr>
-        <w:lastRenderedPageBreak/>
         <w:t>Given the normal probability plot of residuals and the residuals vs. fitted values plots, d</w:t>
       </w:r>
       <w:r>

</xml_diff>